<commit_message>
drobna aktualizacja diagramu klas
</commit_message>
<xml_diff>
--- a/Diagram Klas/Opis diagramu klas.docx
+++ b/Diagram Klas/Opis diagramu klas.docx
@@ -1524,6 +1524,9 @@
       <w:r>
         <w:t>.</w:t>
       </w:r>
+      <w:r>
+        <w:t xml:space="preserve"> Rozszerzona o możliwość zażądania użytkownikami.</w:t>
+      </w:r>
     </w:p>
     <w:tbl>
       <w:tblPr>
@@ -2321,9 +2324,23 @@
       <w:pPr>
         <w:pStyle w:val="Nagwek1"/>
       </w:pPr>
+      <w:proofErr w:type="spellStart"/>
       <w:r>
-        <w:t>Właściciel</w:t>
+        <w:t>W</w:t>
       </w:r>
+      <w:r>
+        <w:t>l</w:t>
+      </w:r>
+      <w:r>
+        <w:t>a</w:t>
+      </w:r>
+      <w:r>
+        <w:t>s</w:t>
+      </w:r>
+      <w:r>
+        <w:t>ciciel</w:t>
+      </w:r>
+      <w:proofErr w:type="spellEnd"/>
     </w:p>
     <w:p>
       <w:pPr>
@@ -2399,12 +2416,38 @@
                 <w:sz w:val="32"/>
               </w:rPr>
             </w:pPr>
+            <w:proofErr w:type="spellStart"/>
             <w:r>
               <w:rPr>
                 <w:sz w:val="32"/>
               </w:rPr>
-              <w:t>Właściciel</w:t>
-            </w:r>
+              <w:t>W</w:t>
+            </w:r>
+            <w:r>
+              <w:rPr>
+                <w:sz w:val="32"/>
+              </w:rPr>
+              <w:t>l</w:t>
+            </w:r>
+            <w:r>
+              <w:rPr>
+                <w:sz w:val="32"/>
+              </w:rPr>
+              <w:t>a</w:t>
+            </w:r>
+            <w:r>
+              <w:rPr>
+                <w:sz w:val="32"/>
+              </w:rPr>
+              <w:t>s</w:t>
+            </w:r>
+            <w:r>
+              <w:rPr>
+                <w:sz w:val="32"/>
+              </w:rPr>
+              <w:t>ciciel</w:t>
+            </w:r>
+            <w:proofErr w:type="spellEnd"/>
           </w:p>
         </w:tc>
       </w:tr>
@@ -2748,11 +2791,11 @@
               <w:t xml:space="preserve">właścicielowi </w:t>
             </w:r>
             <w:r>
-              <w:t xml:space="preserve">na wyszukanie w systemie informacji o danym </w:t>
+              <w:t xml:space="preserve">na </w:t>
             </w:r>
             <w:r>
               <w:lastRenderedPageBreak/>
-              <w:t>pracowniku.</w:t>
+              <w:t>wyszukanie w systemie informacji o danym pracowniku.</w:t>
             </w:r>
           </w:p>
         </w:tc>
@@ -3947,13 +3990,7 @@
               <w:cnfStyle w:val="000000100000"/>
             </w:pPr>
             <w:r>
-              <w:t xml:space="preserve">Metoda pozwala na </w:t>
-            </w:r>
-            <w:r>
-              <w:t>dodanie</w:t>
-            </w:r>
-            <w:r>
-              <w:t xml:space="preserve"> informacji o lokalu</w:t>
+              <w:t>Metoda pozwala na dodanie informacji o lokalu</w:t>
             </w:r>
           </w:p>
         </w:tc>
@@ -4022,13 +4059,7 @@
               <w:cnfStyle w:val="000000000000"/>
             </w:pPr>
             <w:r>
-              <w:t xml:space="preserve">Metoda pozwala na </w:t>
-            </w:r>
-            <w:r>
-              <w:t>usunięcie</w:t>
-            </w:r>
-            <w:r>
-              <w:t xml:space="preserve"> informacji o lokalu</w:t>
+              <w:t>Metoda pozwala na usunięcie informacji o lokalu</w:t>
             </w:r>
           </w:p>
         </w:tc>
@@ -4096,13 +4127,7 @@
               <w:cnfStyle w:val="000000100000"/>
             </w:pPr>
             <w:r>
-              <w:t xml:space="preserve">Metoda pozwala na </w:t>
-            </w:r>
-            <w:r>
-              <w:t>edycję</w:t>
-            </w:r>
-            <w:r>
-              <w:t xml:space="preserve"> informacji o lokalu</w:t>
+              <w:t>Metoda pozwala na edycję informacji o lokalu</w:t>
             </w:r>
           </w:p>
         </w:tc>
@@ -4265,7 +4290,6 @@
               <w:rPr>
                 <w:sz w:val="24"/>
               </w:rPr>
-              <w:lastRenderedPageBreak/>
               <w:t>Pola</w:t>
             </w:r>
           </w:p>
@@ -4447,6 +4471,70 @@
       <w:tr>
         <w:trPr>
           <w:cnfStyle w:val="000000100000"/>
+        </w:trPr>
+        <w:tc>
+          <w:tcPr>
+            <w:cnfStyle w:val="001000000000"/>
+            <w:tcW w:w="533" w:type="dxa"/>
+            <w:vMerge/>
+            <w:vAlign w:val="center"/>
+          </w:tcPr>
+          <w:p>
+            <w:pPr>
+              <w:jc w:val="center"/>
+              <w:rPr>
+                <w:sz w:val="24"/>
+              </w:rPr>
+            </w:pPr>
+          </w:p>
+        </w:tc>
+        <w:tc>
+          <w:tcPr>
+            <w:tcW w:w="2163" w:type="dxa"/>
+            <w:vAlign w:val="center"/>
+          </w:tcPr>
+          <w:p>
+            <w:pPr>
+              <w:cnfStyle w:val="000000100000"/>
+            </w:pPr>
+            <w:r>
+              <w:t>Data</w:t>
+            </w:r>
+          </w:p>
+        </w:tc>
+        <w:tc>
+          <w:tcPr>
+            <w:tcW w:w="1657" w:type="dxa"/>
+            <w:vAlign w:val="center"/>
+          </w:tcPr>
+          <w:p>
+            <w:pPr>
+              <w:cnfStyle w:val="000000100000"/>
+            </w:pPr>
+            <w:proofErr w:type="spellStart"/>
+            <w:r>
+              <w:t>Date</w:t>
+            </w:r>
+            <w:proofErr w:type="spellEnd"/>
+          </w:p>
+        </w:tc>
+        <w:tc>
+          <w:tcPr>
+            <w:tcW w:w="4935" w:type="dxa"/>
+            <w:vAlign w:val="center"/>
+          </w:tcPr>
+          <w:p>
+            <w:pPr>
+              <w:cnfStyle w:val="000000100000"/>
+            </w:pPr>
+            <w:r>
+              <w:t>Data dodania lub ostatniej modyfikacji</w:t>
+            </w:r>
+          </w:p>
+        </w:tc>
+      </w:tr>
+      <w:tr>
+        <w:trPr>
           <w:trHeight w:val="323"/>
         </w:trPr>
         <w:tc>
@@ -4480,7 +4568,7 @@
           </w:tcPr>
           <w:p>
             <w:pPr>
-              <w:cnfStyle w:val="000000100000"/>
+              <w:cnfStyle w:val="000000000000"/>
             </w:pPr>
             <w:proofErr w:type="spellStart"/>
             <w:r>
@@ -4496,7 +4584,7 @@
           </w:tcPr>
           <w:p>
             <w:pPr>
-              <w:cnfStyle w:val="000000100000"/>
+              <w:cnfStyle w:val="000000000000"/>
             </w:pPr>
             <w:proofErr w:type="spellStart"/>
             <w:r>
@@ -4512,7 +4600,7 @@
           </w:tcPr>
           <w:p>
             <w:pPr>
-              <w:cnfStyle w:val="000000100000"/>
+              <w:cnfStyle w:val="000000000000"/>
             </w:pPr>
             <w:r>
               <w:t>Metoda pozwala na wyświetlenie opinii o lokalu</w:t>
@@ -4522,6 +4610,7 @@
       </w:tr>
       <w:tr>
         <w:trPr>
+          <w:cnfStyle w:val="000000100000"/>
           <w:trHeight w:val="116"/>
         </w:trPr>
         <w:tc>
@@ -4549,7 +4638,7 @@
           </w:tcPr>
           <w:p>
             <w:pPr>
-              <w:cnfStyle w:val="000000000000"/>
+              <w:cnfStyle w:val="000000100000"/>
             </w:pPr>
             <w:r>
               <w:t>Dodaj</w:t>
@@ -4563,7 +4652,7 @@
           </w:tcPr>
           <w:p>
             <w:pPr>
-              <w:cnfStyle w:val="000000000000"/>
+              <w:cnfStyle w:val="000000100000"/>
             </w:pPr>
             <w:proofErr w:type="spellStart"/>
             <w:r>
@@ -4579,29 +4668,16 @@
           </w:tcPr>
           <w:p>
             <w:pPr>
-              <w:cnfStyle w:val="000000000000"/>
-            </w:pPr>
-            <w:r>
-              <w:t xml:space="preserve">Metoda pozwala na </w:t>
-            </w:r>
-            <w:r>
-              <w:t>dodanie</w:t>
-            </w:r>
-            <w:r>
-              <w:t xml:space="preserve"> </w:t>
-            </w:r>
-            <w:r>
-              <w:t xml:space="preserve">opinii </w:t>
-            </w:r>
-            <w:r>
-              <w:t>o lokalu</w:t>
+              <w:cnfStyle w:val="000000100000"/>
+            </w:pPr>
+            <w:r>
+              <w:t>Metoda pozwala na dodanie opinii o lokalu</w:t>
             </w:r>
           </w:p>
         </w:tc>
       </w:tr>
       <w:tr>
         <w:trPr>
-          <w:cnfStyle w:val="000000100000"/>
           <w:trHeight w:val="135"/>
         </w:trPr>
         <w:tc>
@@ -4629,7 +4705,7 @@
           </w:tcPr>
           <w:p>
             <w:pPr>
-              <w:cnfStyle w:val="000000100000"/>
+              <w:cnfStyle w:val="000000000000"/>
             </w:pPr>
             <w:proofErr w:type="spellStart"/>
             <w:r>
@@ -4645,7 +4721,7 @@
           </w:tcPr>
           <w:p>
             <w:pPr>
-              <w:cnfStyle w:val="000000100000"/>
+              <w:cnfStyle w:val="000000000000"/>
             </w:pPr>
             <w:proofErr w:type="spellStart"/>
             <w:r>
@@ -4661,28 +4737,17 @@
           </w:tcPr>
           <w:p>
             <w:pPr>
-              <w:cnfStyle w:val="000000100000"/>
-            </w:pPr>
-            <w:r>
-              <w:t xml:space="preserve">Metoda pozwala na </w:t>
-            </w:r>
-            <w:r>
-              <w:t>usunięcie</w:t>
-            </w:r>
-            <w:r>
-              <w:t xml:space="preserve"> </w:t>
-            </w:r>
-            <w:r>
-              <w:t xml:space="preserve">opinii </w:t>
-            </w:r>
-            <w:r>
-              <w:t>o lokalu</w:t>
+              <w:cnfStyle w:val="000000000000"/>
+            </w:pPr>
+            <w:r>
+              <w:t>Metoda pozwala na usunięcie opinii o lokalu</w:t>
             </w:r>
           </w:p>
         </w:tc>
       </w:tr>
       <w:tr>
         <w:trPr>
+          <w:cnfStyle w:val="000000100000"/>
           <w:trHeight w:val="138"/>
         </w:trPr>
         <w:tc>
@@ -4710,7 +4775,7 @@
           </w:tcPr>
           <w:p>
             <w:pPr>
-              <w:cnfStyle w:val="000000000000"/>
+              <w:cnfStyle w:val="000000100000"/>
             </w:pPr>
             <w:r>
               <w:t>Modyfikuj</w:t>
@@ -4724,7 +4789,7 @@
           </w:tcPr>
           <w:p>
             <w:pPr>
-              <w:cnfStyle w:val="000000000000"/>
+              <w:cnfStyle w:val="000000100000"/>
             </w:pPr>
             <w:proofErr w:type="spellStart"/>
             <w:r>
@@ -4740,22 +4805,10 @@
           </w:tcPr>
           <w:p>
             <w:pPr>
-              <w:cnfStyle w:val="000000000000"/>
-            </w:pPr>
-            <w:r>
-              <w:t xml:space="preserve">Metoda pozwala na </w:t>
-            </w:r>
-            <w:r>
-              <w:t>edycję</w:t>
-            </w:r>
-            <w:r>
-              <w:t xml:space="preserve"> </w:t>
-            </w:r>
-            <w:r>
-              <w:t xml:space="preserve">opinii </w:t>
-            </w:r>
-            <w:r>
-              <w:t>o lokalu</w:t>
+              <w:cnfStyle w:val="000000100000"/>
+            </w:pPr>
+            <w:r>
+              <w:t>Metoda pozwala na edycję opinii o lokalu</w:t>
             </w:r>
           </w:p>
         </w:tc>
@@ -5223,8 +5276,8 @@
       </w:tblCellMar>
     </w:tblPr>
   </w:style>
-  <w:style w:type="table" w:customStyle="1" w:styleId="Jasnalistaakcent1">
-    <w:name w:val="Light List Accent 1"/>
+  <w:style w:type="table" w:customStyle="1" w:styleId="Jasnalistaakcent11">
+    <w:name w:val="Jasna lista — akcent 11"/>
     <w:basedOn w:val="Standardowy"/>
     <w:uiPriority w:val="61"/>
     <w:rsid w:val="00601FEE"/>

</xml_diff>

<commit_message>
dodanie do głownego pliku Diagram Klas.png i daigramów aktywnosci drobne modyfikacje wyglądu
</commit_message>
<xml_diff>
--- a/Diagram Klas/Opis diagramu klas.docx
+++ b/Diagram Klas/Opis diagramu klas.docx
@@ -14,7 +14,7 @@
     </w:p>
     <w:p>
       <w:r>
-        <w:t>Klasa abstrakcyjna opisująca poszczególnych użytkowników systemu.</w:t>
+        <w:t>Klasa opisująca poszczególnych użytkowników systemu.</w:t>
       </w:r>
     </w:p>
     <w:tbl>
@@ -1514,7 +1514,7 @@
     </w:p>
     <w:p>
       <w:r>
-        <w:t xml:space="preserve">Klasa abstrakcyjna opisująca pracowników firmy. Dziedziczy z klasy </w:t>
+        <w:t xml:space="preserve">Klasa opisująca pracowników firmy. Dziedziczy z klasy </w:t>
       </w:r>
       <w:proofErr w:type="spellStart"/>
       <w:r>
@@ -2341,14 +2341,6 @@
         <w:t>ciciel</w:t>
       </w:r>
       <w:proofErr w:type="spellEnd"/>
-    </w:p>
-    <w:p>
-      <w:pPr>
-        <w:pStyle w:val="Nagwek2"/>
-      </w:pPr>
-      <w:r>
-        <w:t>Ogólny opis</w:t>
-      </w:r>
     </w:p>
     <w:p>
       <w:r>
@@ -2379,14 +2371,6 @@
         <w:t xml:space="preserve"> i informacjami o firmie.</w:t>
       </w:r>
     </w:p>
-    <w:p>
-      <w:pPr>
-        <w:pStyle w:val="Nagwek2"/>
-      </w:pPr>
-      <w:r>
-        <w:t>Opis pól i metod</w:t>
-      </w:r>
-    </w:p>
     <w:tbl>
       <w:tblPr>
         <w:tblStyle w:val="GridTable5DarkAccent1"/>
@@ -2791,11 +2775,7 @@
               <w:t xml:space="preserve">właścicielowi </w:t>
             </w:r>
             <w:r>
-              <w:t xml:space="preserve">na </w:t>
-            </w:r>
-            <w:r>
-              <w:lastRenderedPageBreak/>
-              <w:t>wyszukanie w systemie informacji o danym pracowniku.</w:t>
+              <w:t>na wyszukanie w systemie informacji o danym pracowniku.</w:t>
             </w:r>
           </w:p>
         </w:tc>

</xml_diff>